<commit_message>
fixed type and reformatted abstract
</commit_message>
<xml_diff>
--- a/doc/techdoc/techdoc.md.docx
+++ b/doc/techdoc/techdoc.md.docx
@@ -9,6 +9,18 @@
       <w:r>
         <w:t xml:space="preserve">MAKE</w:t>
       </w:r>
+      <w:r>
+        <w:t xml:space="preserve"> </w:t>
+      </w:r>
+      <w:r>
+        <w:t xml:space="preserve">Technical</w:t>
+      </w:r>
+      <w:r>
+        <w:t xml:space="preserve"> </w:t>
+      </w:r>
+      <w:r>
+        <w:t xml:space="preserve">Documentation</w:t>
+      </w:r>
     </w:p>
     <w:p>
       <w:pPr>
@@ -115,7 +127,7 @@
         <w:t xml:space="preserve"> </w:t>
       </w:r>
       <w:r>
-        <w:t xml:space="preserve">resident</w:t>
+        <w:t xml:space="preserve">recognized</w:t>
       </w:r>
       <w:r>
         <w:t xml:space="preserve"> </w:t>

</xml_diff>